<commit_message>
presented and stuff updated
</commit_message>
<xml_diff>
--- a/Group_1_Report_Draft.docx
+++ b/Group_1_Report_Draft.docx
@@ -95,7 +95,7 @@
         <w:pStyle w:val="FirstParagraph"/>
       </w:pPr>
       <w:r>
-        <w:t xml:space="preserve">For the final project, our group was tasked with the input and output of the data via the Shiny app. This involved appropriately "tidying" the different data tables and outputting the other groups' graphs and plots in the Shiny app. Since there were four different data tables, each group member was challenged to tidy one of the data sets. The data sets were labeled: efficacy, plasma, tissue laser, and tissue standard pk. Each member of our group describes the work they did individually. This is followed by challenges faced and lesson learned by the group as a whole.</w:t>
+        <w:t xml:space="preserve">For the final project, our group was tasked with the input and output of the data via the Shiny app. This involved appropriately "tidying" the different data tables and outputting the other groups' graphs and plots in the Shiny app. Since there were four different data tables, each group member was challenged to tidy one of the data sets. The data sets were labeled: efficacy, plasma, tissue laser, and tissue standard pk. Each member of our group describes the work they did individually to those data sets. One group also describes the work she did to an original template of the data we received. These descriptions are followed by challenges faced and lesson learned by the group as a whole.</w:t>
       </w:r>
     </w:p>
     <w:p>
@@ -1019,6 +1019,14 @@
       </w:pPr>
       <w:r>
         <w:t xml:space="preserve">It was interesting to think about the challenges surrounding identifying individual mice and how their data could be related to that of other mice in the studies. We hadn't previously considered the issues inherent in the fact that one mouse, as small as it is, can only be used for so many measurements before another mouse is needed to round out the data for a given drug.</w:t>
+      </w:r>
+    </w:p>
+    <w:p>
+      <w:pPr>
+        <w:pStyle w:val="BodyText"/>
+      </w:pPr>
+      <w:r>
+        <w:t xml:space="preserve">Overall, we learned a lot about the importance of "tidy" data using real data. It was an important lesson to learn that not all data we may receive will be clean. However, it was rewarding to take the research group's data collected from a lot of time and hard work and be able to give them a Shiny app that allows them to visually and analytically explore their data all in one go.</w:t>
       </w:r>
     </w:p>
     <w:sectPr/>
@@ -1129,7 +1137,7 @@
     </w:lvl>
   </w:abstractNum>
   <w:abstractNum w:abstractNumId="990">
-    <w:nsid w:val="62ad6304"/>
+    <w:nsid w:val="40fabc8e"/>
     <w:multiLevelType w:val="multilevel"/>
     <w:lvl w:ilvl="0">
       <w:numFmt w:val="bullet"/>

</xml_diff>

<commit_message>
update my section of report
</commit_message>
<xml_diff>
--- a/Group_1_Report_Draft.docx
+++ b/Group_1_Report_Draft.docx
@@ -92,6 +92,16 @@
     </w:p>
     <w:p>
       <w:pPr>
+        <w:pStyle w:val="Heading3"/>
+      </w:pPr>
+      <w:bookmarkStart w:id="21" w:name="introduction"/>
+      <w:bookmarkEnd w:id="21"/>
+      <w:r>
+        <w:t xml:space="preserve">Introduction</w:t>
+      </w:r>
+    </w:p>
+    <w:p>
+      <w:pPr>
         <w:pStyle w:val="FirstParagraph"/>
       </w:pPr>
       <w:r>
@@ -102,8 +112,8 @@
       <w:pPr>
         <w:pStyle w:val="Heading3"/>
       </w:pPr>
-      <w:bookmarkStart w:id="21" w:name="description-of-creating-the-tidy-efficacy-summary-not-used-in-shiny-app-elle"/>
-      <w:bookmarkEnd w:id="21"/>
+      <w:bookmarkStart w:id="22" w:name="description-of-creating-the-tidy-efficacy-summary-not-used-in-shiny-app-elle"/>
+      <w:bookmarkEnd w:id="22"/>
       <w:r>
         <w:t xml:space="preserve">Description of creating the tidy efficacy summary NOT used in Shiny app (Elle)</w:t>
       </w:r>
@@ -328,8 +338,8 @@
       <w:pPr>
         <w:pStyle w:val="Heading3"/>
       </w:pPr>
-      <w:bookmarkStart w:id="22" w:name="description-of-creating-the-tidy-efficacy-template-used-in-shiny-app-katie"/>
-      <w:bookmarkEnd w:id="22"/>
+      <w:bookmarkStart w:id="23" w:name="description-of-creating-the-tidy-efficacy-template-used-in-shiny-app-katie"/>
+      <w:bookmarkEnd w:id="23"/>
       <w:r>
         <w:t xml:space="preserve">Description of creating the tidy efficacy template used in Shiny app (Katie)</w:t>
       </w:r>
@@ -644,8 +654,8 @@
       <w:pPr>
         <w:pStyle w:val="Heading3"/>
       </w:pPr>
-      <w:bookmarkStart w:id="23" w:name="description-of-creating-the-tidy-plasma-template-used-in-shiny-app-brian"/>
-      <w:bookmarkEnd w:id="23"/>
+      <w:bookmarkStart w:id="24" w:name="description-of-creating-the-tidy-plasma-template-used-in-shiny-app-brian"/>
+      <w:bookmarkEnd w:id="24"/>
       <w:r>
         <w:t xml:space="preserve">Description of creating the tidy plasma template used in Shiny app (Brian)</w:t>
       </w:r>
@@ -752,18 +762,117 @@
       <w:pPr>
         <w:pStyle w:val="Heading3"/>
       </w:pPr>
-      <w:bookmarkStart w:id="24" w:name="description-of-creating-the-tidy-tissue-laser-template-used-in-shiny-app-lizette"/>
-      <w:bookmarkEnd w:id="24"/>
+      <w:bookmarkStart w:id="25" w:name="description-of-creating-the-tidy-tissue-laser-template-used-in-shiny-app-lizette"/>
+      <w:bookmarkEnd w:id="25"/>
       <w:r>
         <w:t xml:space="preserve">Description of creating the tidy tissue laser template used in Shiny app (Lizette)</w:t>
       </w:r>
     </w:p>
     <w:p>
       <w:pPr>
+        <w:pStyle w:val="FirstParagraph"/>
+      </w:pPr>
+      <w:r>
+        <w:t xml:space="preserve">In the first step of cleaning, unnecesary columns were removed to simplify the data. These included</w:t>
+      </w:r>
+      <w:r>
+        <w:t xml:space="preserve"> </w:t>
+      </w:r>
+      <w:r>
+        <w:rPr>
+          <w:rStyle w:val="VerbatimChar"/>
+        </w:rPr>
+        <w:t xml:space="preserve">StudyID</w:t>
+      </w:r>
+      <w:r>
+        <w:t xml:space="preserve">,</w:t>
+      </w:r>
+      <w:r>
+        <w:t xml:space="preserve"> </w:t>
+      </w:r>
+      <w:r>
+        <w:rPr>
+          <w:rStyle w:val="VerbatimChar"/>
+        </w:rPr>
+        <w:t xml:space="preserve">Metabolite</w:t>
+      </w:r>
+      <w:r>
+        <w:t xml:space="preserve">,</w:t>
+      </w:r>
+      <w:r>
+        <w:t xml:space="preserve"> </w:t>
+      </w:r>
+      <w:r>
+        <w:rPr>
+          <w:rStyle w:val="VerbatimChar"/>
+        </w:rPr>
+        <w:t xml:space="preserve">Units</w:t>
+      </w:r>
+      <w:r>
+        <w:t xml:space="preserve">,</w:t>
+      </w:r>
+      <w:r>
+        <w:t xml:space="preserve"> </w:t>
+      </w:r>
+      <w:r>
+        <w:rPr>
+          <w:rStyle w:val="VerbatimChar"/>
+        </w:rPr>
+        <w:t xml:space="preserve">Collection</w:t>
+      </w:r>
+      <w:r>
+        <w:t xml:space="preserve">,</w:t>
+      </w:r>
+      <w:r>
+        <w:t xml:space="preserve"> </w:t>
+      </w:r>
+      <w:r>
+        <w:rPr>
+          <w:rStyle w:val="VerbatimChar"/>
+        </w:rPr>
+        <w:t xml:space="preserve">Sample ID</w:t>
+      </w:r>
+      <w:r>
+        <w:t xml:space="preserve"> </w:t>
+      </w:r>
+      <w:r>
+        <w:t xml:space="preserve">since the information in these columns never changed. The units were rather included in the column title for</w:t>
+      </w:r>
+      <w:r>
+        <w:t xml:space="preserve"> </w:t>
+      </w:r>
+      <w:r>
+        <w:rPr>
+          <w:rStyle w:val="VerbatimChar"/>
+        </w:rPr>
+        <w:t xml:space="preserve">Parent</w:t>
+      </w:r>
+      <w:r>
+        <w:t xml:space="preserve">, where the results of the four regions sampled are entered.</w:t>
+      </w:r>
+    </w:p>
+    <w:p>
+      <w:pPr>
+        <w:pStyle w:val="BodyText"/>
+      </w:pPr>
+      <w:r>
+        <w:t xml:space="preserve">To clean the tissue laser capture data further, some assumptions were made about what would be included in the actual data from the research team. For instance, no mice ids were listed in the original data file, but the data was grouped in fours since four samples were taken for each mouse: inner caseum, outer caseum, rim, and uninvolved lung. Each combination of drug type, protocol animal, and dosing was for a single mouse, and each mouse had samples taken from each region of the lung. Using this information, mice ids were assigned by creating a list of numbers where each number was repeated four times and the highest number was equal to the total number of sample entries divided by four. The original data had to be altered slightly so that the numbers lined up, as a few of the rows for uninvolved lung were not in the data with NA values, but rather had no row included at all. These rows were manually input into the orignial Excel file. In the future, the research group will need to ensure that all four lung samples are entered for each mouse, and that missing data has NA listed instead of not including that row of data in the file.</w:t>
+      </w:r>
+    </w:p>
+    <w:p>
+      <w:pPr>
+        <w:pStyle w:val="BodyText"/>
+      </w:pPr>
+      <w:r>
+        <w:t xml:space="preserve">After this, the data was spread so that the each mouse id had four columns, each relating to a different lung sample area (ULU, RIM, ICS, OCS), instead of repeating the information for each mouse in four different rows. These entries were then switched to a numeric class, and the dataframe was saved as a csv file.</w:t>
+      </w:r>
+    </w:p>
+    <w:p>
+      <w:pPr>
         <w:pStyle w:val="Heading3"/>
       </w:pPr>
-      <w:bookmarkStart w:id="25" w:name="description-of-creating-the-tidy-tissue-standard-pk-template-used-in-shiny-app-elle"/>
-      <w:bookmarkEnd w:id="25"/>
+      <w:bookmarkStart w:id="26" w:name="description-of-creating-the-tidy-tissue-standard-pk-template-used-in-shiny-app-elle"/>
+      <w:bookmarkEnd w:id="26"/>
       <w:r>
         <w:t xml:space="preserve">Description of creating the tidy tissue standard PK template used in Shiny app (Elle)</w:t>
       </w:r>
@@ -947,8 +1056,8 @@
       <w:pPr>
         <w:pStyle w:val="Heading3"/>
       </w:pPr>
-      <w:bookmarkStart w:id="26" w:name="challenges"/>
-      <w:bookmarkEnd w:id="26"/>
+      <w:bookmarkStart w:id="27" w:name="challenges"/>
+      <w:bookmarkEnd w:id="27"/>
       <w:r>
         <w:t xml:space="preserve">Challenges</w:t>
       </w:r>
@@ -981,10 +1090,10 @@
       <w:pPr>
         <w:pStyle w:val="Heading3"/>
       </w:pPr>
-      <w:bookmarkStart w:id="27" w:name="do-differently"/>
-      <w:bookmarkEnd w:id="27"/>
-      <w:r>
-        <w:t xml:space="preserve">Do differently</w:t>
+      <w:bookmarkStart w:id="28" w:name="do-differently"/>
+      <w:bookmarkEnd w:id="28"/>
+      <w:r>
+        <w:t xml:space="preserve">Do Differently</w:t>
       </w:r>
     </w:p>
     <w:p>
@@ -1007,10 +1116,10 @@
       <w:pPr>
         <w:pStyle w:val="Heading3"/>
       </w:pPr>
-      <w:bookmarkStart w:id="28" w:name="interesting-things-in-data"/>
-      <w:bookmarkEnd w:id="28"/>
-      <w:r>
-        <w:t xml:space="preserve">Interesting things in data</w:t>
+      <w:bookmarkStart w:id="29" w:name="interesting-things-in-data"/>
+      <w:bookmarkEnd w:id="29"/>
+      <w:r>
+        <w:t xml:space="preserve">Interesting Things in Data</w:t>
       </w:r>
     </w:p>
     <w:p>
@@ -1137,7 +1246,7 @@
     </w:lvl>
   </w:abstractNum>
   <w:abstractNum w:abstractNumId="990">
-    <w:nsid w:val="40fabc8e"/>
+    <w:nsid w:val="46b8e7f4"/>
     <w:multiLevelType w:val="multilevel"/>
     <w:lvl w:ilvl="0">
       <w:numFmt w:val="bullet"/>

</xml_diff>